<commit_message>
update response to reviewers
</commit_message>
<xml_diff>
--- a/review/MinorRevision/Response to reviewer#2.docx
+++ b/review/MinorRevision/Response to reviewer#2.docx
@@ -190,6 +190,158 @@
     <w:p>
       <w:pPr>
         <w:spacing w:line="360" w:lineRule="auto"/>
+        <w:jc w:val="both"/>
+        <w:rPr>
+          <w:rFonts w:ascii="Calibri" w:hAnsi="Calibri" w:cs="Times New Roman"/>
+          <w:i/>
+        </w:rPr>
+      </w:pPr>
+      <w:r>
+        <w:rPr>
+          <w:rFonts w:ascii="Calibri" w:hAnsi="Calibri" w:cs="Times New Roman"/>
+          <w:i/>
+        </w:rPr>
+        <w:t xml:space="preserve">(1) </w:t>
+      </w:r>
+      <w:r>
+        <w:rPr>
+          <w:rFonts w:ascii="Calibri" w:hAnsi="Calibri" w:cs="Times New Roman"/>
+          <w:i/>
+        </w:rPr>
+        <w:t>In algorithm 2, the use of extant/extinct does not match any common usage. The definitions on page 7 line 33 for Y and O are clearer and avoid this confusion. I suggest removing extant/extinct entirely.</w:t>
+      </w:r>
+    </w:p>
+    <w:p>
+      <w:pPr>
+        <w:spacing w:line="360" w:lineRule="auto"/>
+        <w:rPr>
+          <w:rFonts w:ascii="Calibri" w:hAnsi="Calibri" w:cs="Times New Roman"/>
+          <w:i/>
+        </w:rPr>
+      </w:pPr>
+      <w:r>
+        <w:rPr>
+          <w:rFonts w:ascii="Calibri" w:hAnsi="Calibri" w:cs="Times New Roman"/>
+          <w:i/>
+        </w:rPr>
+        <w:t>(2)</w:t>
+      </w:r>
+      <w:r>
+        <w:t xml:space="preserve"> </w:t>
+      </w:r>
+      <w:r>
+        <w:rPr>
+          <w:rFonts w:ascii="Calibri" w:hAnsi="Calibri" w:cs="Times New Roman"/>
+          <w:i/>
+        </w:rPr>
+        <w:t xml:space="preserve">It seems that the authors are using "sampled ancestor" to mean "a tip whose sampling time is in the past," or more compactly "a </w:t>
+      </w:r>
+      <w:proofErr w:type="spellStart"/>
+      <w:r>
+        <w:rPr>
+          <w:rFonts w:ascii="Calibri" w:hAnsi="Calibri" w:cs="Times New Roman"/>
+          <w:i/>
+        </w:rPr>
+        <w:t>heterochronous</w:t>
+      </w:r>
+      <w:proofErr w:type="spellEnd"/>
+      <w:r>
+        <w:rPr>
+          <w:rFonts w:ascii="Calibri" w:hAnsi="Calibri" w:cs="Times New Roman"/>
+          <w:i/>
+        </w:rPr>
+        <w:t xml:space="preserve"> tip." This is not the standard usage of sampled ancestor, which generally means "a sampled taxon who has descendants which are also sampled taxa."</w:t>
+      </w:r>
+    </w:p>
+    <w:p>
+      <w:pPr>
+        <w:spacing w:line="360" w:lineRule="auto"/>
+        <w:rPr>
+          <w:rFonts w:ascii="Calibri" w:hAnsi="Calibri" w:cs="Times New Roman"/>
+          <w:i/>
+        </w:rPr>
+      </w:pPr>
+      <w:r>
+        <w:rPr>
+          <w:rFonts w:ascii="Calibri" w:hAnsi="Calibri" w:cs="Times New Roman"/>
+          <w:i/>
+        </w:rPr>
+        <w:t>(3)</w:t>
+      </w:r>
+      <w:r>
+        <w:t xml:space="preserve"> </w:t>
+      </w:r>
+      <w:r>
+        <w:rPr>
+          <w:rFonts w:ascii="Calibri" w:hAnsi="Calibri" w:cs="Times New Roman"/>
+          <w:i/>
+        </w:rPr>
+        <w:t>On page 6 (l 24-25), it is stated that a sampled ancestor has no descendants (is of degree 1, having only a parent). This suggests that "sampled ancestor" is being used to mean "</w:t>
+      </w:r>
+      <w:proofErr w:type="spellStart"/>
+      <w:r>
+        <w:rPr>
+          <w:rFonts w:ascii="Calibri" w:hAnsi="Calibri" w:cs="Times New Roman"/>
+          <w:i/>
+        </w:rPr>
+        <w:t>heterochronous</w:t>
+      </w:r>
+      <w:proofErr w:type="spellEnd"/>
+      <w:r>
+        <w:rPr>
+          <w:rFonts w:ascii="Calibri" w:hAnsi="Calibri" w:cs="Times New Roman"/>
+          <w:i/>
+        </w:rPr>
+        <w:t xml:space="preserve"> tip."</w:t>
+      </w:r>
+    </w:p>
+    <w:p>
+      <w:pPr>
+        <w:spacing w:line="360" w:lineRule="auto"/>
+        <w:rPr>
+          <w:rFonts w:ascii="Calibri" w:hAnsi="Calibri" w:cs="Times New Roman"/>
+          <w:i/>
+        </w:rPr>
+      </w:pPr>
+      <w:r>
+        <w:rPr>
+          <w:rFonts w:ascii="Calibri" w:hAnsi="Calibri" w:cs="Times New Roman"/>
+          <w:i/>
+        </w:rPr>
+        <w:t>(4)</w:t>
+      </w:r>
+      <w:r>
+        <w:rPr>
+          <w:rFonts w:ascii="Calibri" w:hAnsi="Calibri" w:cs="Times New Roman"/>
+          <w:i/>
+        </w:rPr>
+        <w:t xml:space="preserve"> </w:t>
+      </w:r>
+      <w:r>
+        <w:rPr>
+          <w:rFonts w:ascii="Calibri" w:hAnsi="Calibri" w:cs="Times New Roman"/>
+          <w:i/>
+        </w:rPr>
+        <w:t>Does the "Big Pulley" algorithm apply if O is a node of degree 2 (having a parent and a single child)? It seems like it should, but I do not know if it would fall under the symmetric or asymmetric case. The authors are free to</w:t>
+      </w:r>
+      <w:r>
+        <w:rPr>
+          <w:rFonts w:ascii="Calibri" w:hAnsi="Calibri" w:cs="Times New Roman"/>
+          <w:i/>
+        </w:rPr>
+        <w:t xml:space="preserve"> </w:t>
+      </w:r>
+      <w:r>
+        <w:rPr>
+          <w:rFonts w:ascii="Calibri" w:hAnsi="Calibri" w:cs="Times New Roman"/>
+          <w:i/>
+        </w:rPr>
+        <w:t>leave this case to future work, so long as the terminology surrounding what O represents is made clearer.</w:t>
+      </w:r>
+    </w:p>
+    <w:p>
+      <w:pPr>
+        <w:spacing w:line="360" w:lineRule="auto"/>
         <w:ind w:left="120" w:hangingChars="50" w:hanging="120"/>
         <w:jc w:val="both"/>
         <w:rPr>
@@ -199,8 +351,6 @@
           <w:u w:val="single"/>
         </w:rPr>
       </w:pPr>
-      <w:bookmarkStart w:id="3" w:name="OLE_LINK12"/>
-      <w:bookmarkStart w:id="4" w:name="OLE_LINK13"/>
       <w:r>
         <w:rPr>
           <w:rFonts w:ascii="Times New Roman" w:hAnsi="Times New Roman" w:cs="Times New Roman"/>
@@ -211,139 +361,181 @@
         <w:t>Author’s Response:</w:t>
       </w:r>
     </w:p>
-    <w:bookmarkEnd w:id="3"/>
-    <w:bookmarkEnd w:id="4"/>
-    <w:p>
-      <w:pPr>
-        <w:rPr>
-          <w:lang w:val="en-US"/>
-        </w:rPr>
-      </w:pPr>
-    </w:p>
-    <w:p>
-      <w:pPr>
-        <w:spacing w:line="360" w:lineRule="auto"/>
-        <w:jc w:val="both"/>
-        <w:rPr>
-          <w:rFonts w:ascii="Calibri" w:hAnsi="Calibri" w:cs="Times New Roman"/>
-          <w:i/>
-        </w:rPr>
-      </w:pPr>
-      <w:r>
-        <w:rPr>
-          <w:rFonts w:ascii="Calibri" w:hAnsi="Calibri" w:cs="Times New Roman"/>
-          <w:i/>
-        </w:rPr>
-        <w:t>2</w:t>
-      </w:r>
-      <w:r>
-        <w:rPr>
-          <w:rFonts w:ascii="Calibri" w:hAnsi="Calibri" w:cs="Times New Roman"/>
-          <w:i/>
+    <w:p>
+      <w:pPr>
+        <w:spacing w:line="360" w:lineRule="auto"/>
+        <w:jc w:val="both"/>
+        <w:rPr>
+          <w:rFonts w:ascii="Times New Roman" w:hAnsi="Times New Roman" w:cs="Times New Roman"/>
+        </w:rPr>
+      </w:pPr>
+      <w:r>
+        <w:rPr>
+          <w:rFonts w:ascii="Times New Roman" w:hAnsi="Times New Roman" w:cs="Times New Roman"/>
+        </w:rPr>
+        <w:t>Thank you for</w:t>
+      </w:r>
+      <w:r>
+        <w:rPr>
+          <w:rFonts w:ascii="Times New Roman" w:hAnsi="Times New Roman" w:cs="Times New Roman"/>
+        </w:rPr>
+        <w:t xml:space="preserve"> your professional comments and suggestions</w:t>
+      </w:r>
+      <w:r>
+        <w:rPr>
+          <w:rFonts w:ascii="Times New Roman" w:hAnsi="Times New Roman" w:cs="Times New Roman"/>
         </w:rPr>
         <w:t xml:space="preserve">. </w:t>
       </w:r>
-      <w:r>
-        <w:rPr>
-          <w:rFonts w:ascii="Calibri" w:hAnsi="Calibri" w:cs="Times New Roman"/>
-          <w:i/>
-        </w:rPr>
-        <w:t>In algorithm 2, the use of extant/extinct does not match any common usage. The definitions on page 7 line 33 for Y and O are clearer and avoid this confusion. I suggest removing extant/extinct entirely.</w:t>
-      </w:r>
-    </w:p>
-    <w:p>
-      <w:pPr>
-        <w:spacing w:line="360" w:lineRule="auto"/>
-        <w:ind w:left="120" w:hangingChars="50" w:hanging="120"/>
-        <w:jc w:val="both"/>
-        <w:rPr>
-          <w:rFonts w:ascii="Times New Roman" w:hAnsi="Times New Roman" w:cs="Times New Roman"/>
-          <w:b/>
-          <w:color w:val="E36C0A"/>
-          <w:u w:val="single"/>
-        </w:rPr>
-      </w:pPr>
-      <w:r>
-        <w:rPr>
-          <w:rFonts w:ascii="Times New Roman" w:hAnsi="Times New Roman" w:cs="Times New Roman"/>
-          <w:b/>
-          <w:color w:val="E36C0A"/>
-          <w:u w:val="single"/>
-        </w:rPr>
-        <w:t>Author’s Response:</w:t>
-      </w:r>
-    </w:p>
-    <w:p>
-      <w:pPr>
-        <w:spacing w:line="360" w:lineRule="auto"/>
-        <w:rPr>
-          <w:rFonts w:ascii="Calibri" w:hAnsi="Calibri" w:cs="Times New Roman"/>
-          <w:i/>
-        </w:rPr>
-      </w:pPr>
-    </w:p>
-    <w:p>
-      <w:pPr>
-        <w:spacing w:line="360" w:lineRule="auto"/>
-        <w:rPr>
-          <w:rFonts w:ascii="Calibri" w:hAnsi="Calibri" w:cs="Times New Roman"/>
-          <w:i/>
-        </w:rPr>
-      </w:pPr>
-      <w:r>
-        <w:rPr>
-          <w:rFonts w:ascii="Calibri" w:hAnsi="Calibri" w:cs="Times New Roman"/>
-          <w:i/>
-        </w:rPr>
-        <w:t>3.</w:t>
-      </w:r>
-      <w:r>
-        <w:t xml:space="preserve"> </w:t>
-      </w:r>
-      <w:r>
-        <w:rPr>
-          <w:rFonts w:ascii="Calibri" w:hAnsi="Calibri" w:cs="Times New Roman"/>
-          <w:i/>
-        </w:rPr>
-        <w:t xml:space="preserve">It seems that the authors are using "sampled ancestor" to mean "a tip whose sampling time is in the past," or more compactly "a </w:t>
+    </w:p>
+    <w:p>
+      <w:pPr>
+        <w:spacing w:line="360" w:lineRule="auto"/>
+        <w:jc w:val="both"/>
+        <w:rPr>
+          <w:rFonts w:ascii="Times New Roman" w:hAnsi="Times New Roman" w:cs="Times New Roman"/>
+        </w:rPr>
+      </w:pPr>
+      <w:r>
+        <w:rPr>
+          <w:rFonts w:ascii="Times New Roman" w:hAnsi="Times New Roman" w:cs="Times New Roman"/>
+        </w:rPr>
+        <w:t xml:space="preserve">(1) </w:t>
+      </w:r>
+      <w:r>
+        <w:rPr>
+          <w:rFonts w:ascii="Times New Roman" w:hAnsi="Times New Roman" w:cs="Times New Roman"/>
+        </w:rPr>
+        <w:t>We have removed the notation of “</w:t>
+      </w:r>
+      <w:r>
+        <w:rPr>
+          <w:rFonts w:ascii="Times New Roman" w:hAnsi="Times New Roman" w:cs="Times New Roman"/>
+        </w:rPr>
+        <w:t>extant/extinct</w:t>
+      </w:r>
+      <w:r>
+        <w:rPr>
+          <w:rFonts w:ascii="Times New Roman" w:hAnsi="Times New Roman" w:cs="Times New Roman"/>
+        </w:rPr>
+        <w:t>” in the revised manuscript. The two child nodes of the root are simply denoted by Y () and O ().</w:t>
+      </w:r>
+    </w:p>
+    <w:p>
+      <w:pPr>
+        <w:spacing w:line="360" w:lineRule="auto"/>
+        <w:jc w:val="both"/>
+        <w:rPr>
+          <w:rFonts w:ascii="Times New Roman" w:hAnsi="Times New Roman" w:cs="Times New Roman"/>
+        </w:rPr>
+      </w:pPr>
+      <w:r>
+        <w:rPr>
+          <w:rFonts w:ascii="Times New Roman" w:hAnsi="Times New Roman" w:cs="Times New Roman"/>
+        </w:rPr>
+        <w:t xml:space="preserve">(2) – (3) We have removed the usage of </w:t>
+      </w:r>
+      <w:r>
+        <w:rPr>
+          <w:rFonts w:ascii="Times New Roman" w:hAnsi="Times New Roman" w:cs="Times New Roman"/>
+        </w:rPr>
+        <w:t>“</w:t>
+      </w:r>
+      <w:r>
+        <w:rPr>
+          <w:rFonts w:ascii="Times New Roman" w:hAnsi="Times New Roman" w:cs="Times New Roman"/>
+        </w:rPr>
+        <w:t>sampled ancestor</w:t>
+      </w:r>
+      <w:r>
+        <w:rPr>
+          <w:rFonts w:ascii="Times New Roman" w:hAnsi="Times New Roman" w:cs="Times New Roman"/>
+        </w:rPr>
+        <w:t xml:space="preserve">” in the revised manuscript. </w:t>
+      </w:r>
+      <w:r>
+        <w:rPr>
+          <w:rFonts w:ascii="Times New Roman" w:hAnsi="Times New Roman" w:cs="Times New Roman"/>
+        </w:rPr>
+        <w:t xml:space="preserve">The tips </w:t>
+      </w:r>
+    </w:p>
+    <w:p>
+      <w:pPr>
+        <w:spacing w:line="360" w:lineRule="auto"/>
+        <w:jc w:val="both"/>
+        <w:rPr>
+          <w:rFonts w:ascii="Times New Roman" w:hAnsi="Times New Roman" w:cs="Times New Roman"/>
+        </w:rPr>
+      </w:pPr>
+      <w:proofErr w:type="gramStart"/>
+      <w:r>
+        <w:rPr>
+          <w:rFonts w:ascii="Times New Roman" w:hAnsi="Times New Roman" w:cs="Times New Roman"/>
+        </w:rPr>
+        <w:t>actually</w:t>
+      </w:r>
+      <w:proofErr w:type="gramEnd"/>
+      <w:r>
+        <w:rPr>
+          <w:rFonts w:ascii="Times New Roman" w:hAnsi="Times New Roman" w:cs="Times New Roman"/>
+        </w:rPr>
+        <w:t xml:space="preserve"> mean </w:t>
       </w:r>
       <w:proofErr w:type="spellStart"/>
       <w:r>
         <w:rPr>
-          <w:rFonts w:ascii="Calibri" w:hAnsi="Calibri" w:cs="Times New Roman"/>
-          <w:i/>
+          <w:rFonts w:ascii="Times New Roman" w:hAnsi="Times New Roman" w:cs="Times New Roman"/>
         </w:rPr>
         <w:t>heterochronous</w:t>
       </w:r>
       <w:proofErr w:type="spellEnd"/>
       <w:r>
         <w:rPr>
-          <w:rFonts w:ascii="Calibri" w:hAnsi="Calibri" w:cs="Times New Roman"/>
-          <w:i/>
-        </w:rPr>
-        <w:t xml:space="preserve"> tip." This is not the standard usage of sampled ancestor, which generally means "a sampled taxon who has descendants which are also sampled taxa."</w:t>
-      </w:r>
-    </w:p>
-    <w:p>
-      <w:pPr>
-        <w:spacing w:line="360" w:lineRule="auto"/>
-        <w:ind w:left="120" w:hangingChars="50" w:hanging="120"/>
-        <w:jc w:val="both"/>
-        <w:rPr>
-          <w:rFonts w:ascii="Times New Roman" w:hAnsi="Times New Roman" w:cs="Times New Roman"/>
-          <w:b/>
-          <w:color w:val="E36C0A"/>
-          <w:u w:val="single"/>
-        </w:rPr>
-      </w:pPr>
-      <w:r>
-        <w:rPr>
-          <w:rFonts w:ascii="Times New Roman" w:hAnsi="Times New Roman" w:cs="Times New Roman"/>
-          <w:b/>
-          <w:color w:val="E36C0A"/>
-          <w:u w:val="single"/>
-        </w:rPr>
-        <w:t>Author’s Response:</w:t>
+          <w:rFonts w:ascii="Times New Roman" w:hAnsi="Times New Roman" w:cs="Times New Roman"/>
+        </w:rPr>
+        <w:t xml:space="preserve"> tip</w:t>
+      </w:r>
+      <w:r>
+        <w:rPr>
+          <w:rFonts w:ascii="Times New Roman" w:hAnsi="Times New Roman" w:cs="Times New Roman"/>
+        </w:rPr>
+        <w:t xml:space="preserve">s. </w:t>
+      </w:r>
+    </w:p>
+    <w:p>
+      <w:pPr>
+        <w:spacing w:line="360" w:lineRule="auto"/>
+        <w:jc w:val="both"/>
+        <w:rPr>
+          <w:rFonts w:ascii="Times New Roman" w:hAnsi="Times New Roman" w:cs="Times New Roman"/>
+        </w:rPr>
+      </w:pPr>
+      <w:r>
+        <w:rPr>
+          <w:rFonts w:ascii="Times New Roman" w:hAnsi="Times New Roman" w:cs="Times New Roman"/>
+        </w:rPr>
+        <w:t xml:space="preserve">(4) In the revised manuscript, we have made it clear that O is a </w:t>
+      </w:r>
+      <w:proofErr w:type="spellStart"/>
+      <w:r>
+        <w:rPr>
+          <w:rFonts w:ascii="Times New Roman" w:hAnsi="Times New Roman" w:cs="Times New Roman"/>
+        </w:rPr>
+        <w:t>heterochronous</w:t>
+      </w:r>
+      <w:proofErr w:type="spellEnd"/>
+      <w:r>
+        <w:rPr>
+          <w:rFonts w:ascii="Times New Roman" w:hAnsi="Times New Roman" w:cs="Times New Roman"/>
+        </w:rPr>
+        <w:t xml:space="preserve"> tip</w:t>
+      </w:r>
+      <w:r>
+        <w:rPr>
+          <w:rFonts w:ascii="Times New Roman" w:hAnsi="Times New Roman" w:cs="Times New Roman"/>
+        </w:rPr>
+        <w:t>.</w:t>
       </w:r>
     </w:p>
     <w:p>
@@ -359,131 +551,76 @@
     <w:p>
       <w:pPr>
         <w:rPr>
-          <w:rFonts w:ascii="Calibri" w:hAnsi="Calibri" w:cs="Times New Roman"/>
-          <w:i/>
-        </w:rPr>
-      </w:pPr>
-      <w:r>
-        <w:rPr>
-          <w:rFonts w:ascii="Calibri" w:hAnsi="Calibri" w:cs="Times New Roman"/>
-          <w:i/>
-        </w:rPr>
-        <w:t>4</w:t>
-      </w:r>
-      <w:r>
-        <w:rPr>
-          <w:rFonts w:ascii="Calibri" w:hAnsi="Calibri" w:cs="Times New Roman"/>
-          <w:i/>
-        </w:rPr>
-        <w:t>.</w:t>
-      </w:r>
-      <w:r>
-        <w:t xml:space="preserve"> </w:t>
-      </w:r>
-      <w:r>
-        <w:rPr>
-          <w:rFonts w:ascii="Calibri" w:hAnsi="Calibri" w:cs="Times New Roman"/>
-          <w:i/>
-        </w:rPr>
-        <w:t>On page 6 (l 24-25), it is stated that a sampled ancestor has no descendants (is of degree 1, having only a parent). This suggests that "sampled ancestor" is being used to mean "</w:t>
-      </w:r>
-      <w:proofErr w:type="spellStart"/>
-      <w:r>
-        <w:rPr>
-          <w:rFonts w:ascii="Calibri" w:hAnsi="Calibri" w:cs="Times New Roman"/>
-          <w:i/>
-        </w:rPr>
-        <w:t>heterochronous</w:t>
-      </w:r>
-      <w:proofErr w:type="spellEnd"/>
-      <w:r>
-        <w:rPr>
-          <w:rFonts w:ascii="Calibri" w:hAnsi="Calibri" w:cs="Times New Roman"/>
-          <w:i/>
-        </w:rPr>
-        <w:t xml:space="preserve"> tip."</w:t>
-      </w:r>
-    </w:p>
-    <w:p>
-      <w:pPr>
-        <w:spacing w:line="360" w:lineRule="auto"/>
-        <w:ind w:left="120" w:hangingChars="50" w:hanging="120"/>
-        <w:jc w:val="both"/>
-        <w:rPr>
-          <w:rFonts w:ascii="Times New Roman" w:hAnsi="Times New Roman" w:cs="Times New Roman"/>
-          <w:b/>
-          <w:color w:val="E36C0A"/>
-          <w:u w:val="single"/>
-        </w:rPr>
-      </w:pPr>
-      <w:r>
-        <w:rPr>
-          <w:rFonts w:ascii="Times New Roman" w:hAnsi="Times New Roman" w:cs="Times New Roman"/>
-          <w:b/>
-          <w:color w:val="E36C0A"/>
-          <w:u w:val="single"/>
-        </w:rPr>
-        <w:t>Author’s Response:</w:t>
-      </w:r>
-    </w:p>
-    <w:p>
-      <w:pPr>
-        <w:rPr>
           <w:rFonts w:ascii="Helvetica" w:eastAsia="Times New Roman" w:hAnsi="Helvetica" w:cs="Times New Roman"/>
           <w:sz w:val="27"/>
           <w:szCs w:val="27"/>
           <w:lang w:eastAsia="zh-CN"/>
         </w:rPr>
       </w:pPr>
-    </w:p>
-    <w:p>
-      <w:pPr>
-        <w:rPr>
-          <w:rFonts w:ascii="Calibri" w:hAnsi="Calibri" w:cs="Times New Roman"/>
-          <w:i/>
-        </w:rPr>
-      </w:pPr>
-      <w:r>
-        <w:rPr>
-          <w:rFonts w:ascii="Calibri" w:hAnsi="Calibri" w:cs="Times New Roman"/>
-          <w:i/>
-        </w:rPr>
-        <w:t>5</w:t>
-      </w:r>
-      <w:r>
-        <w:rPr>
-          <w:rFonts w:ascii="Calibri" w:hAnsi="Calibri" w:cs="Times New Roman"/>
-          <w:i/>
-        </w:rPr>
-        <w:t>.</w:t>
-      </w:r>
-      <w:r>
-        <w:rPr>
-          <w:rFonts w:ascii="Calibri" w:hAnsi="Calibri" w:cs="Times New Roman"/>
-          <w:i/>
-        </w:rPr>
-        <w:t xml:space="preserve"> </w:t>
-      </w:r>
-      <w:r>
-        <w:rPr>
-          <w:rFonts w:ascii="Calibri" w:hAnsi="Calibri" w:cs="Times New Roman"/>
-          <w:i/>
-        </w:rPr>
-        <w:t>Does the "Big Pulley" algorithm apply if O is a node of degree 2 (having a parent and a single child)? It seems like it should, but I do not know if it would fall under the symmetric or asymmetric case. The authors are free to</w:t>
-      </w:r>
-      <w:r>
-        <w:rPr>
-          <w:rFonts w:ascii="Calibri" w:hAnsi="Calibri" w:cs="Times New Roman"/>
-          <w:i/>
-        </w:rPr>
-        <w:t xml:space="preserve"> </w:t>
-      </w:r>
-      <w:r>
-        <w:rPr>
-          <w:rFonts w:ascii="Calibri" w:hAnsi="Calibri" w:cs="Times New Roman"/>
-          <w:i/>
-        </w:rPr>
-        <w:t>leave this case to future work, so long as the terminology surrounding what O represents is made clearer.</w:t>
+      <w:bookmarkStart w:id="3" w:name="_GoBack"/>
+      <w:bookmarkEnd w:id="3"/>
+    </w:p>
+    <w:p>
+      <w:pPr>
+        <w:spacing w:line="360" w:lineRule="auto"/>
+        <w:rPr>
+          <w:rFonts w:ascii="Calibri" w:hAnsi="Calibri" w:cs="Times New Roman"/>
+          <w:i/>
+        </w:rPr>
+      </w:pPr>
+      <w:r>
+        <w:rPr>
+          <w:rFonts w:ascii="Calibri" w:hAnsi="Calibri" w:cs="Times New Roman"/>
+          <w:i/>
+        </w:rPr>
+        <w:lastRenderedPageBreak/>
+        <w:t>2</w:t>
+      </w:r>
+      <w:r>
+        <w:rPr>
+          <w:rFonts w:ascii="Calibri" w:hAnsi="Calibri" w:cs="Times New Roman"/>
+          <w:i/>
+        </w:rPr>
+        <w:t xml:space="preserve">. </w:t>
+      </w:r>
+      <w:r>
+        <w:rPr>
+          <w:rFonts w:ascii="Calibri" w:hAnsi="Calibri" w:cs="Times New Roman"/>
+          <w:i/>
+        </w:rPr>
+        <w:t xml:space="preserve">Figure 10 and Table 7 appear contradictory about the models used to </w:t>
+      </w:r>
+      <w:proofErr w:type="spellStart"/>
+      <w:r>
+        <w:rPr>
+          <w:rFonts w:ascii="Calibri" w:hAnsi="Calibri" w:cs="Times New Roman"/>
+          <w:i/>
+        </w:rPr>
+        <w:t>analyze</w:t>
+      </w:r>
+      <w:proofErr w:type="spellEnd"/>
+      <w:r>
+        <w:rPr>
+          <w:rFonts w:ascii="Calibri" w:hAnsi="Calibri" w:cs="Times New Roman"/>
+          <w:i/>
+        </w:rPr>
+        <w:t xml:space="preserve"> RSV2 and HIV-1. In the table it is stated that there is an operator on the population size, but in the </w:t>
+      </w:r>
+      <w:proofErr w:type="gramStart"/>
+      <w:r>
+        <w:rPr>
+          <w:rFonts w:ascii="Calibri" w:hAnsi="Calibri" w:cs="Times New Roman"/>
+          <w:i/>
+        </w:rPr>
+        <w:t>figure</w:t>
+      </w:r>
+      <w:proofErr w:type="gramEnd"/>
+      <w:r>
+        <w:rPr>
+          <w:rFonts w:ascii="Calibri" w:hAnsi="Calibri" w:cs="Times New Roman"/>
+          <w:i/>
+        </w:rPr>
+        <w:t xml:space="preserve"> there are efficiencies listed for birth and death rates instead.</w:t>
       </w:r>
     </w:p>
     <w:p>
@@ -506,6 +643,174 @@
           <w:u w:val="single"/>
         </w:rPr>
         <w:t>Author’s Response:</w:t>
+      </w:r>
+    </w:p>
+    <w:p>
+      <w:pPr>
+        <w:spacing w:line="360" w:lineRule="auto"/>
+        <w:jc w:val="both"/>
+        <w:rPr>
+          <w:rFonts w:ascii="Times New Roman" w:hAnsi="Times New Roman" w:cs="Times New Roman"/>
+        </w:rPr>
+      </w:pPr>
+      <w:r>
+        <w:rPr>
+          <w:rFonts w:ascii="Times New Roman" w:hAnsi="Times New Roman" w:cs="Times New Roman"/>
+        </w:rPr>
+        <w:t>Thank you for pointing out this mistak</w:t>
+      </w:r>
+      <w:r>
+        <w:rPr>
+          <w:rFonts w:ascii="Times New Roman" w:hAnsi="Times New Roman" w:cs="Times New Roman"/>
+        </w:rPr>
+        <w:t xml:space="preserve">e. </w:t>
+      </w:r>
+    </w:p>
+    <w:p>
+      <w:pPr>
+        <w:spacing w:line="360" w:lineRule="auto"/>
+        <w:jc w:val="both"/>
+        <w:rPr>
+          <w:rFonts w:ascii="Times New Roman" w:hAnsi="Times New Roman" w:cs="Times New Roman"/>
+        </w:rPr>
+      </w:pPr>
+      <w:r>
+        <w:rPr>
+          <w:rFonts w:ascii="Times New Roman" w:hAnsi="Times New Roman" w:cs="Times New Roman"/>
+        </w:rPr>
+        <w:t>In the latest manuscript, we have corrected the inconsistent parameters in Figure 10 and Table 7. To be specific, the Anolis data set has a birth-death tree prior in our model and two corresponding parameters (birth rate and death rate) are sampled in the analysis. For RSV2 and HIV-1 data sets, we used coalescent model as the tree prior, where the parameter population size</w:t>
+      </w:r>
+      <w:r>
+        <w:rPr>
+          <w:rFonts w:ascii="Times New Roman" w:hAnsi="Times New Roman" w:cs="Times New Roman"/>
+        </w:rPr>
+        <w:t xml:space="preserve"> (</w:t>
+      </w:r>
+      <w:proofErr w:type="spellStart"/>
+      <w:proofErr w:type="gramStart"/>
+      <w:r>
+        <w:rPr>
+          <w:rFonts w:ascii="Times New Roman" w:hAnsi="Times New Roman" w:cs="Times New Roman"/>
+        </w:rPr>
+        <w:t>pop.size</w:t>
+      </w:r>
+      <w:proofErr w:type="spellEnd"/>
+      <w:proofErr w:type="gramEnd"/>
+      <w:r>
+        <w:rPr>
+          <w:rFonts w:ascii="Times New Roman" w:hAnsi="Times New Roman" w:cs="Times New Roman"/>
+        </w:rPr>
+        <w:t>)</w:t>
+      </w:r>
+      <w:r>
+        <w:rPr>
+          <w:rFonts w:ascii="Times New Roman" w:hAnsi="Times New Roman" w:cs="Times New Roman"/>
+        </w:rPr>
+        <w:t xml:space="preserve"> is sampled. Moreover, we also sampled clock mean (</w:t>
+      </w:r>
+      <w:proofErr w:type="spellStart"/>
+      <w:proofErr w:type="gramStart"/>
+      <w:r>
+        <w:rPr>
+          <w:rFonts w:ascii="Times New Roman" w:hAnsi="Times New Roman" w:cs="Times New Roman"/>
+        </w:rPr>
+        <w:t>ucld.mean</w:t>
+      </w:r>
+      <w:proofErr w:type="spellEnd"/>
+      <w:proofErr w:type="gramEnd"/>
+      <w:r>
+        <w:rPr>
+          <w:rFonts w:ascii="Times New Roman" w:hAnsi="Times New Roman" w:cs="Times New Roman"/>
+        </w:rPr>
+        <w:t xml:space="preserve">) for </w:t>
+      </w:r>
+      <w:r>
+        <w:rPr>
+          <w:rFonts w:ascii="Times New Roman" w:hAnsi="Times New Roman" w:cs="Times New Roman"/>
+        </w:rPr>
+        <w:t>RSV2 and HIV-1</w:t>
+      </w:r>
+      <w:r>
+        <w:rPr>
+          <w:rFonts w:ascii="Times New Roman" w:hAnsi="Times New Roman" w:cs="Times New Roman"/>
+        </w:rPr>
+        <w:t xml:space="preserve"> because we specified dates at the tips.</w:t>
+      </w:r>
+      <w:r>
+        <w:rPr>
+          <w:rFonts w:ascii="Times New Roman" w:hAnsi="Times New Roman" w:cs="Times New Roman"/>
+        </w:rPr>
+        <w:t xml:space="preserve"> Therefore, in Figure 7, </w:t>
+      </w:r>
+      <w:proofErr w:type="spellStart"/>
+      <w:proofErr w:type="gramStart"/>
+      <w:r>
+        <w:rPr>
+          <w:rFonts w:ascii="Times New Roman" w:hAnsi="Times New Roman" w:cs="Times New Roman"/>
+        </w:rPr>
+        <w:t>birth.rate</w:t>
+      </w:r>
+      <w:proofErr w:type="spellEnd"/>
+      <w:proofErr w:type="gramEnd"/>
+      <w:r>
+        <w:rPr>
+          <w:rFonts w:ascii="Times New Roman" w:hAnsi="Times New Roman" w:cs="Times New Roman"/>
+        </w:rPr>
+        <w:t xml:space="preserve"> and </w:t>
+      </w:r>
+      <w:proofErr w:type="spellStart"/>
+      <w:r>
+        <w:rPr>
+          <w:rFonts w:ascii="Times New Roman" w:hAnsi="Times New Roman" w:cs="Times New Roman"/>
+        </w:rPr>
+        <w:t>death.rate</w:t>
+      </w:r>
+      <w:proofErr w:type="spellEnd"/>
+      <w:r>
+        <w:rPr>
+          <w:rFonts w:ascii="Times New Roman" w:hAnsi="Times New Roman" w:cs="Times New Roman"/>
+        </w:rPr>
+        <w:t xml:space="preserve"> are compared in Anolis data set, </w:t>
+      </w:r>
+      <w:proofErr w:type="spellStart"/>
+      <w:r>
+        <w:rPr>
+          <w:rFonts w:ascii="Times New Roman" w:hAnsi="Times New Roman" w:cs="Times New Roman"/>
+        </w:rPr>
+        <w:t>pop.size</w:t>
+      </w:r>
+      <w:proofErr w:type="spellEnd"/>
+      <w:r>
+        <w:rPr>
+          <w:rFonts w:ascii="Times New Roman" w:hAnsi="Times New Roman" w:cs="Times New Roman"/>
+        </w:rPr>
+        <w:t xml:space="preserve"> and </w:t>
+      </w:r>
+      <w:proofErr w:type="spellStart"/>
+      <w:r>
+        <w:rPr>
+          <w:rFonts w:ascii="Times New Roman" w:hAnsi="Times New Roman" w:cs="Times New Roman"/>
+        </w:rPr>
+        <w:t>ucld.mean</w:t>
+      </w:r>
+      <w:proofErr w:type="spellEnd"/>
+      <w:r>
+        <w:rPr>
+          <w:rFonts w:ascii="Times New Roman" w:hAnsi="Times New Roman" w:cs="Times New Roman"/>
+        </w:rPr>
+        <w:t xml:space="preserve"> are compared in RSV2 </w:t>
+      </w:r>
+      <w:r>
+        <w:rPr>
+          <w:rFonts w:ascii="Times New Roman" w:hAnsi="Times New Roman" w:cs="Times New Roman"/>
+        </w:rPr>
+        <w:t>and HIV-1</w:t>
+      </w:r>
+      <w:r>
+        <w:rPr>
+          <w:rFonts w:ascii="Times New Roman" w:hAnsi="Times New Roman" w:cs="Times New Roman"/>
+        </w:rPr>
+        <w:t>.</w:t>
       </w:r>
     </w:p>
     <w:p>
@@ -521,97 +826,6 @@
     <w:p>
       <w:pPr>
         <w:rPr>
-          <w:rFonts w:ascii="Calibri" w:hAnsi="Calibri" w:cs="Times New Roman"/>
-          <w:i/>
-        </w:rPr>
-      </w:pPr>
-      <w:r>
-        <w:rPr>
-          <w:rFonts w:ascii="Calibri" w:hAnsi="Calibri" w:cs="Times New Roman"/>
-          <w:i/>
-        </w:rPr>
-        <w:lastRenderedPageBreak/>
-        <w:t>6</w:t>
-      </w:r>
-      <w:r>
-        <w:rPr>
-          <w:rFonts w:ascii="Calibri" w:hAnsi="Calibri" w:cs="Times New Roman"/>
-          <w:i/>
-        </w:rPr>
-        <w:t>.</w:t>
-      </w:r>
-      <w:r>
-        <w:rPr>
-          <w:rFonts w:ascii="Calibri" w:hAnsi="Calibri" w:cs="Times New Roman"/>
-          <w:i/>
-        </w:rPr>
-        <w:t xml:space="preserve"> </w:t>
-      </w:r>
-      <w:r>
-        <w:rPr>
-          <w:rFonts w:ascii="Calibri" w:hAnsi="Calibri" w:cs="Times New Roman"/>
-          <w:i/>
-        </w:rPr>
-        <w:t xml:space="preserve">Figure 10 and Table 7 appear contradictory about the models used to </w:t>
-      </w:r>
-      <w:proofErr w:type="spellStart"/>
-      <w:r>
-        <w:rPr>
-          <w:rFonts w:ascii="Calibri" w:hAnsi="Calibri" w:cs="Times New Roman"/>
-          <w:i/>
-        </w:rPr>
-        <w:t>analyze</w:t>
-      </w:r>
-      <w:proofErr w:type="spellEnd"/>
-      <w:r>
-        <w:rPr>
-          <w:rFonts w:ascii="Calibri" w:hAnsi="Calibri" w:cs="Times New Roman"/>
-          <w:i/>
-        </w:rPr>
-        <w:t xml:space="preserve"> RSV2 and HIV-1. In the table it is stated that there is an operator on the population size, but in the </w:t>
-      </w:r>
-      <w:proofErr w:type="gramStart"/>
-      <w:r>
-        <w:rPr>
-          <w:rFonts w:ascii="Calibri" w:hAnsi="Calibri" w:cs="Times New Roman"/>
-          <w:i/>
-        </w:rPr>
-        <w:t>figure</w:t>
-      </w:r>
-      <w:proofErr w:type="gramEnd"/>
-      <w:r>
-        <w:rPr>
-          <w:rFonts w:ascii="Calibri" w:hAnsi="Calibri" w:cs="Times New Roman"/>
-          <w:i/>
-        </w:rPr>
-        <w:t xml:space="preserve"> there are efficiencies listed for birth and death rates instead.</w:t>
-      </w:r>
-    </w:p>
-    <w:p>
-      <w:pPr>
-        <w:spacing w:line="360" w:lineRule="auto"/>
-        <w:ind w:left="120" w:hangingChars="50" w:hanging="120"/>
-        <w:jc w:val="both"/>
-        <w:rPr>
-          <w:rFonts w:ascii="Times New Roman" w:hAnsi="Times New Roman" w:cs="Times New Roman"/>
-          <w:b/>
-          <w:color w:val="E36C0A"/>
-          <w:u w:val="single"/>
-        </w:rPr>
-      </w:pPr>
-      <w:r>
-        <w:rPr>
-          <w:rFonts w:ascii="Times New Roman" w:hAnsi="Times New Roman" w:cs="Times New Roman"/>
-          <w:b/>
-          <w:color w:val="E36C0A"/>
-          <w:u w:val="single"/>
-        </w:rPr>
-        <w:t>Author’s Response:</w:t>
-      </w:r>
-    </w:p>
-    <w:p>
-      <w:pPr>
-        <w:rPr>
           <w:rFonts w:ascii="Helvetica" w:eastAsia="Times New Roman" w:hAnsi="Helvetica" w:cs="Times New Roman"/>
           <w:sz w:val="27"/>
           <w:szCs w:val="27"/>
@@ -622,6 +836,26 @@
     <w:p>
       <w:pPr>
         <w:rPr>
+          <w:rFonts w:ascii="Helvetica" w:eastAsia="Times New Roman" w:hAnsi="Helvetica" w:cs="Times New Roman"/>
+          <w:sz w:val="27"/>
+          <w:szCs w:val="27"/>
+          <w:lang w:eastAsia="zh-CN"/>
+        </w:rPr>
+      </w:pPr>
+    </w:p>
+    <w:p>
+      <w:pPr>
+        <w:rPr>
+          <w:rFonts w:ascii="Helvetica" w:eastAsia="Times New Roman" w:hAnsi="Helvetica" w:cs="Times New Roman"/>
+          <w:sz w:val="27"/>
+          <w:szCs w:val="27"/>
+          <w:lang w:eastAsia="zh-CN"/>
+        </w:rPr>
+      </w:pPr>
+    </w:p>
+    <w:p>
+      <w:pPr>
+        <w:rPr>
           <w:rFonts w:ascii="Times New Roman" w:hAnsi="Times New Roman" w:cs="Times New Roman"/>
           <w:b/>
           <w:color w:val="00B050"/>
@@ -707,6 +941,58 @@
         <w:jc w:val="both"/>
         <w:rPr>
           <w:rFonts w:ascii="Times New Roman" w:hAnsi="Times New Roman" w:cs="Times New Roman"/>
+        </w:rPr>
+      </w:pPr>
+      <w:r>
+        <w:rPr>
+          <w:rFonts w:ascii="Times New Roman" w:hAnsi="Times New Roman" w:cs="Times New Roman"/>
+        </w:rPr>
+        <w:t>Thank you for</w:t>
+      </w:r>
+      <w:r>
+        <w:rPr>
+          <w:rFonts w:ascii="Times New Roman" w:hAnsi="Times New Roman" w:cs="Times New Roman"/>
+        </w:rPr>
+        <w:t xml:space="preserve"> your professional comments</w:t>
+      </w:r>
+    </w:p>
+    <w:p>
+      <w:pPr>
+        <w:spacing w:line="360" w:lineRule="auto"/>
+        <w:ind w:left="120" w:hangingChars="50" w:hanging="120"/>
+        <w:jc w:val="both"/>
+        <w:rPr>
+          <w:rFonts w:ascii="Times New Roman" w:hAnsi="Times New Roman" w:cs="Times New Roman"/>
+        </w:rPr>
+      </w:pPr>
+      <w:r>
+        <w:rPr>
+          <w:rFonts w:ascii="Times New Roman" w:hAnsi="Times New Roman" w:cs="Times New Roman"/>
+        </w:rPr>
+        <w:t>In the revised manuscript, we have added a new subsection to discuss the “</w:t>
+      </w:r>
+      <w:proofErr w:type="spellStart"/>
+      <w:r>
+        <w:rPr>
+          <w:rFonts w:ascii="Times New Roman" w:hAnsi="Times New Roman" w:cs="Times New Roman"/>
+        </w:rPr>
+        <w:t>NoCons</w:t>
+      </w:r>
+      <w:proofErr w:type="spellEnd"/>
+      <w:r>
+        <w:rPr>
+          <w:rFonts w:ascii="Times New Roman" w:hAnsi="Times New Roman" w:cs="Times New Roman"/>
+        </w:rPr>
+        <w:t>” configuration in Appendix 3.5.</w:t>
+      </w:r>
+    </w:p>
+    <w:p>
+      <w:pPr>
+        <w:spacing w:line="360" w:lineRule="auto"/>
+        <w:ind w:left="120" w:hangingChars="50" w:hanging="120"/>
+        <w:jc w:val="both"/>
+        <w:rPr>
+          <w:rFonts w:ascii="Times New Roman" w:hAnsi="Times New Roman" w:cs="Times New Roman"/>
           <w:b/>
           <w:color w:val="E36C0A"/>
           <w:u w:val="single"/>
@@ -785,7 +1071,45 @@
     <w:p>
       <w:pPr>
         <w:spacing w:line="360" w:lineRule="auto"/>
-        <w:ind w:left="120" w:hangingChars="50" w:hanging="120"/>
+        <w:jc w:val="both"/>
+        <w:rPr>
+          <w:rFonts w:ascii="Times New Roman" w:hAnsi="Times New Roman" w:cs="Times New Roman"/>
+        </w:rPr>
+      </w:pPr>
+      <w:r>
+        <w:rPr>
+          <w:rFonts w:ascii="Times New Roman" w:hAnsi="Times New Roman" w:cs="Times New Roman"/>
+        </w:rPr>
+        <w:t>In the revised manuscript, it has been replaced by “</w:t>
+      </w:r>
+      <w:r>
+        <w:rPr>
+          <w:rFonts w:ascii="Times New Roman" w:hAnsi="Times New Roman" w:cs="Times New Roman"/>
+        </w:rPr>
+        <w:t>Substitu</w:t>
+      </w:r>
+      <w:r>
+        <w:rPr>
+          <w:rFonts w:ascii="Times New Roman" w:hAnsi="Times New Roman" w:cs="Times New Roman"/>
+        </w:rPr>
+        <w:t>t</w:t>
+      </w:r>
+      <w:r>
+        <w:rPr>
+          <w:rFonts w:ascii="Times New Roman" w:hAnsi="Times New Roman" w:cs="Times New Roman"/>
+        </w:rPr>
+        <w:t>ion model</w:t>
+      </w:r>
+      <w:r>
+        <w:rPr>
+          <w:rFonts w:ascii="Times New Roman" w:hAnsi="Times New Roman" w:cs="Times New Roman"/>
+        </w:rPr>
+        <w:t>”.</w:t>
+      </w:r>
+    </w:p>
+    <w:p>
+      <w:pPr>
+        <w:spacing w:line="360" w:lineRule="auto"/>
         <w:jc w:val="both"/>
         <w:rPr>
           <w:rFonts w:ascii="Times New Roman" w:hAnsi="Times New Roman" w:cs="Times New Roman"/>
@@ -825,8 +1149,6 @@
         </w:rPr>
         <w:t>p26 l28: the simulations are not definitive proof, but rather a convincing demonstration</w:t>
       </w:r>
-      <w:bookmarkStart w:id="5" w:name="_GoBack"/>
-      <w:bookmarkEnd w:id="5"/>
     </w:p>
     <w:p>
       <w:pPr>
@@ -859,6 +1181,19 @@
           <w:sz w:val="28"/>
         </w:rPr>
       </w:pPr>
+      <w:r>
+        <w:rPr>
+          <w:rFonts w:ascii="Times New Roman" w:hAnsi="Times New Roman" w:cs="Times New Roman"/>
+        </w:rPr>
+        <w:lastRenderedPageBreak/>
+        <w:t>In the revised manuscript,</w:t>
+      </w:r>
+      <w:r>
+        <w:rPr>
+          <w:rFonts w:ascii="Times New Roman" w:hAnsi="Times New Roman" w:cs="Times New Roman"/>
+        </w:rPr>
+        <w:t xml:space="preserve"> we </w:t>
+      </w:r>
     </w:p>
     <w:p>
       <w:pPr>

</xml_diff>

<commit_message>
update response to reviewer
</commit_message>
<xml_diff>
--- a/review/MinorRevision/Response to reviewer#2.docx
+++ b/review/MinorRevision/Response to reviewer#2.docx
@@ -379,7 +379,189 @@
         <w:rPr>
           <w:rFonts w:ascii="Times New Roman" w:hAnsi="Times New Roman" w:cs="Times New Roman"/>
         </w:rPr>
-        <w:t xml:space="preserve"> your professional comments and suggestions</w:t>
+        <w:t xml:space="preserve"> your professional comments and suggestions. </w:t>
+      </w:r>
+    </w:p>
+    <w:p>
+      <w:pPr>
+        <w:spacing w:line="360" w:lineRule="auto"/>
+        <w:jc w:val="both"/>
+        <w:rPr>
+          <w:rFonts w:ascii="Times New Roman" w:hAnsi="Times New Roman" w:cs="Times New Roman"/>
+        </w:rPr>
+      </w:pPr>
+      <w:r>
+        <w:rPr>
+          <w:rFonts w:ascii="Times New Roman" w:hAnsi="Times New Roman" w:cs="Times New Roman"/>
+        </w:rPr>
+        <w:t xml:space="preserve">(1) </w:t>
+      </w:r>
+      <w:r>
+        <w:rPr>
+          <w:rFonts w:ascii="Times New Roman" w:hAnsi="Times New Roman" w:cs="Times New Roman"/>
+        </w:rPr>
+        <w:t>We have removed the notation of “</w:t>
+      </w:r>
+      <w:r>
+        <w:rPr>
+          <w:rFonts w:ascii="Times New Roman" w:hAnsi="Times New Roman" w:cs="Times New Roman"/>
+        </w:rPr>
+        <w:t>extant/extinct</w:t>
+      </w:r>
+      <w:r>
+        <w:rPr>
+          <w:rFonts w:ascii="Times New Roman" w:hAnsi="Times New Roman" w:cs="Times New Roman"/>
+        </w:rPr>
+        <w:t xml:space="preserve">” in the revised manuscript. The two child nodes of the root are denoted by </w:t>
+      </w:r>
+      <w:r>
+        <w:rPr>
+          <w:rFonts w:ascii="Times New Roman" w:hAnsi="Times New Roman" w:cs="Times New Roman"/>
+        </w:rPr>
+        <w:t>O</w:t>
+      </w:r>
+      <w:r>
+        <w:rPr>
+          <w:rFonts w:ascii="Times New Roman" w:hAnsi="Times New Roman" w:cs="Times New Roman"/>
+        </w:rPr>
+        <w:t xml:space="preserve"> (</w:t>
+      </w:r>
+      <w:r>
+        <w:rPr>
+          <w:rFonts w:ascii="Times New Roman" w:hAnsi="Times New Roman" w:cs="Times New Roman"/>
+        </w:rPr>
+        <w:t>having two child nodes</w:t>
+      </w:r>
+      <w:r>
+        <w:rPr>
+          <w:rFonts w:ascii="Times New Roman" w:hAnsi="Times New Roman" w:cs="Times New Roman"/>
+        </w:rPr>
+        <w:t xml:space="preserve">) and </w:t>
+      </w:r>
+      <w:r>
+        <w:rPr>
+          <w:rFonts w:ascii="Times New Roman" w:hAnsi="Times New Roman" w:cs="Times New Roman"/>
+        </w:rPr>
+        <w:t>Y</w:t>
+      </w:r>
+      <w:r>
+        <w:rPr>
+          <w:rFonts w:ascii="Times New Roman" w:hAnsi="Times New Roman" w:cs="Times New Roman"/>
+        </w:rPr>
+        <w:t xml:space="preserve"> (</w:t>
+      </w:r>
+      <w:r>
+        <w:rPr>
+          <w:rFonts w:ascii="Times New Roman" w:hAnsi="Times New Roman" w:cs="Times New Roman"/>
+        </w:rPr>
+        <w:t>having no child nodes</w:t>
+      </w:r>
+      <w:r>
+        <w:rPr>
+          <w:rFonts w:ascii="Times New Roman" w:hAnsi="Times New Roman" w:cs="Times New Roman"/>
+        </w:rPr>
+        <w:t>).</w:t>
+      </w:r>
+    </w:p>
+    <w:p>
+      <w:pPr>
+        <w:spacing w:line="360" w:lineRule="auto"/>
+        <w:jc w:val="both"/>
+        <w:rPr>
+          <w:rFonts w:ascii="Times New Roman" w:hAnsi="Times New Roman" w:cs="Times New Roman"/>
+        </w:rPr>
+      </w:pPr>
+      <w:r>
+        <w:rPr>
+          <w:rFonts w:ascii="Times New Roman" w:hAnsi="Times New Roman" w:cs="Times New Roman"/>
+        </w:rPr>
+        <w:t xml:space="preserve">(2) – (3) We have removed the usage of </w:t>
+      </w:r>
+      <w:r>
+        <w:rPr>
+          <w:rFonts w:ascii="Times New Roman" w:hAnsi="Times New Roman" w:cs="Times New Roman"/>
+        </w:rPr>
+        <w:t>“</w:t>
+      </w:r>
+      <w:r>
+        <w:rPr>
+          <w:rFonts w:ascii="Times New Roman" w:hAnsi="Times New Roman" w:cs="Times New Roman"/>
+        </w:rPr>
+        <w:t>sampled ancestor</w:t>
+      </w:r>
+      <w:r>
+        <w:rPr>
+          <w:rFonts w:ascii="Times New Roman" w:hAnsi="Times New Roman" w:cs="Times New Roman"/>
+        </w:rPr>
+        <w:t xml:space="preserve">” in the revised manuscript. </w:t>
+      </w:r>
+      <w:r>
+        <w:rPr>
+          <w:rFonts w:ascii="Times New Roman" w:hAnsi="Times New Roman" w:cs="Times New Roman"/>
+        </w:rPr>
+        <w:t xml:space="preserve">In the trees where the </w:t>
+      </w:r>
+      <w:r>
+        <w:rPr>
+          <w:rFonts w:ascii="Times New Roman" w:hAnsi="Times New Roman" w:cs="Times New Roman"/>
+        </w:rPr>
+        <w:t xml:space="preserve">Big Pulley </w:t>
+      </w:r>
+      <w:r>
+        <w:rPr>
+          <w:rFonts w:ascii="Times New Roman" w:hAnsi="Times New Roman" w:cs="Times New Roman"/>
+        </w:rPr>
+        <w:t>operator work</w:t>
+      </w:r>
+      <w:r>
+        <w:rPr>
+          <w:rFonts w:ascii="Times New Roman" w:hAnsi="Times New Roman" w:cs="Times New Roman"/>
+        </w:rPr>
+        <w:t>s</w:t>
+      </w:r>
+      <w:r>
+        <w:rPr>
+          <w:rFonts w:ascii="Times New Roman" w:hAnsi="Times New Roman" w:cs="Times New Roman"/>
+        </w:rPr>
+        <w:t xml:space="preserve"> on, </w:t>
+      </w:r>
+      <w:r>
+        <w:rPr>
+          <w:rFonts w:ascii="Times New Roman" w:hAnsi="Times New Roman" w:cs="Times New Roman"/>
+        </w:rPr>
+        <w:t>node Y</w:t>
+      </w:r>
+      <w:r>
+        <w:rPr>
+          <w:rFonts w:ascii="Times New Roman" w:hAnsi="Times New Roman" w:cs="Times New Roman"/>
+        </w:rPr>
+        <w:t xml:space="preserve"> mean</w:t>
+      </w:r>
+      <w:r>
+        <w:rPr>
+          <w:rFonts w:ascii="Times New Roman" w:hAnsi="Times New Roman" w:cs="Times New Roman"/>
+        </w:rPr>
+        <w:t>s a</w:t>
+      </w:r>
+      <w:r>
+        <w:rPr>
+          <w:rFonts w:ascii="Times New Roman" w:hAnsi="Times New Roman" w:cs="Times New Roman"/>
+        </w:rPr>
+        <w:t xml:space="preserve"> </w:t>
+      </w:r>
+      <w:proofErr w:type="spellStart"/>
+      <w:r>
+        <w:rPr>
+          <w:rFonts w:ascii="Times New Roman" w:hAnsi="Times New Roman" w:cs="Times New Roman"/>
+        </w:rPr>
+        <w:t>heterochronous</w:t>
+      </w:r>
+      <w:proofErr w:type="spellEnd"/>
+      <w:r>
+        <w:rPr>
+          <w:rFonts w:ascii="Times New Roman" w:hAnsi="Times New Roman" w:cs="Times New Roman"/>
+        </w:rPr>
+        <w:t xml:space="preserve"> tip</w:t>
       </w:r>
       <w:r>
         <w:rPr>
@@ -400,142 +582,302 @@
         <w:rPr>
           <w:rFonts w:ascii="Times New Roman" w:hAnsi="Times New Roman" w:cs="Times New Roman"/>
         </w:rPr>
-        <w:t xml:space="preserve">(1) </w:t>
-      </w:r>
-      <w:r>
-        <w:rPr>
-          <w:rFonts w:ascii="Times New Roman" w:hAnsi="Times New Roman" w:cs="Times New Roman"/>
-        </w:rPr>
-        <w:t>We have removed the notation of “</w:t>
-      </w:r>
-      <w:r>
-        <w:rPr>
-          <w:rFonts w:ascii="Times New Roman" w:hAnsi="Times New Roman" w:cs="Times New Roman"/>
-        </w:rPr>
-        <w:t>extant/extinct</w:t>
-      </w:r>
-      <w:r>
-        <w:rPr>
-          <w:rFonts w:ascii="Times New Roman" w:hAnsi="Times New Roman" w:cs="Times New Roman"/>
-        </w:rPr>
-        <w:t>” in the revised manuscript. The two child nodes of the root are simply denoted by Y () and O ().</w:t>
-      </w:r>
-    </w:p>
-    <w:p>
-      <w:pPr>
-        <w:spacing w:line="360" w:lineRule="auto"/>
-        <w:jc w:val="both"/>
-        <w:rPr>
-          <w:rFonts w:ascii="Times New Roman" w:hAnsi="Times New Roman" w:cs="Times New Roman"/>
-        </w:rPr>
-      </w:pPr>
-      <w:r>
-        <w:rPr>
-          <w:rFonts w:ascii="Times New Roman" w:hAnsi="Times New Roman" w:cs="Times New Roman"/>
-        </w:rPr>
-        <w:t xml:space="preserve">(2) – (3) We have removed the usage of </w:t>
-      </w:r>
-      <w:r>
-        <w:rPr>
-          <w:rFonts w:ascii="Times New Roman" w:hAnsi="Times New Roman" w:cs="Times New Roman"/>
-        </w:rPr>
-        <w:t>“</w:t>
-      </w:r>
-      <w:r>
-        <w:rPr>
-          <w:rFonts w:ascii="Times New Roman" w:hAnsi="Times New Roman" w:cs="Times New Roman"/>
-        </w:rPr>
-        <w:t>sampled ancestor</w:t>
-      </w:r>
-      <w:r>
-        <w:rPr>
-          <w:rFonts w:ascii="Times New Roman" w:hAnsi="Times New Roman" w:cs="Times New Roman"/>
-        </w:rPr>
-        <w:t xml:space="preserve">” in the revised manuscript. </w:t>
-      </w:r>
-      <w:r>
-        <w:rPr>
-          <w:rFonts w:ascii="Times New Roman" w:hAnsi="Times New Roman" w:cs="Times New Roman"/>
-        </w:rPr>
-        <w:t xml:space="preserve">The tips </w:t>
-      </w:r>
-    </w:p>
-    <w:p>
-      <w:pPr>
-        <w:spacing w:line="360" w:lineRule="auto"/>
-        <w:jc w:val="both"/>
-        <w:rPr>
-          <w:rFonts w:ascii="Times New Roman" w:hAnsi="Times New Roman" w:cs="Times New Roman"/>
-        </w:rPr>
-      </w:pPr>
+        <w:t>(4) In the revised manuscript, we have made it clear that O is</w:t>
+      </w:r>
+      <w:r>
+        <w:rPr>
+          <w:rFonts w:ascii="Times New Roman" w:hAnsi="Times New Roman" w:cs="Times New Roman"/>
+        </w:rPr>
+        <w:t xml:space="preserve"> the node with two child nodes</w:t>
+      </w:r>
+      <w:r>
+        <w:rPr>
+          <w:rFonts w:ascii="Times New Roman" w:hAnsi="Times New Roman" w:cs="Times New Roman"/>
+        </w:rPr>
+        <w:t xml:space="preserve">. </w:t>
+      </w:r>
+      <w:r>
+        <w:rPr>
+          <w:rFonts w:ascii="Times New Roman" w:hAnsi="Times New Roman" w:cs="Times New Roman"/>
+        </w:rPr>
+        <w:t xml:space="preserve">The situation where O has a </w:t>
+      </w:r>
+      <w:r>
+        <w:rPr>
+          <w:rFonts w:ascii="Times New Roman" w:hAnsi="Times New Roman" w:cs="Times New Roman"/>
+        </w:rPr>
+        <w:t xml:space="preserve">parent and a </w:t>
+      </w:r>
+      <w:r>
+        <w:rPr>
+          <w:rFonts w:ascii="Times New Roman" w:hAnsi="Times New Roman" w:cs="Times New Roman"/>
+        </w:rPr>
+        <w:t xml:space="preserve">single child node will be handled in our future work. </w:t>
+      </w:r>
+    </w:p>
+    <w:p>
+      <w:pPr>
+        <w:spacing w:line="360" w:lineRule="auto"/>
+        <w:rPr>
+          <w:rFonts w:ascii="Calibri" w:hAnsi="Calibri" w:cs="Times New Roman"/>
+          <w:i/>
+        </w:rPr>
+      </w:pPr>
+      <w:r>
+        <w:rPr>
+          <w:rFonts w:ascii="Calibri" w:hAnsi="Calibri" w:cs="Times New Roman"/>
+          <w:i/>
+        </w:rPr>
+        <w:lastRenderedPageBreak/>
+        <w:t>2</w:t>
+      </w:r>
+      <w:r>
+        <w:rPr>
+          <w:rFonts w:ascii="Calibri" w:hAnsi="Calibri" w:cs="Times New Roman"/>
+          <w:i/>
+        </w:rPr>
+        <w:t xml:space="preserve">. </w:t>
+      </w:r>
+      <w:r>
+        <w:rPr>
+          <w:rFonts w:ascii="Calibri" w:hAnsi="Calibri" w:cs="Times New Roman"/>
+          <w:i/>
+        </w:rPr>
+        <w:t xml:space="preserve">Figure 10 and Table 7 appear contradictory about the models used to </w:t>
+      </w:r>
+      <w:proofErr w:type="spellStart"/>
+      <w:r>
+        <w:rPr>
+          <w:rFonts w:ascii="Calibri" w:hAnsi="Calibri" w:cs="Times New Roman"/>
+          <w:i/>
+        </w:rPr>
+        <w:t>analyze</w:t>
+      </w:r>
+      <w:proofErr w:type="spellEnd"/>
+      <w:r>
+        <w:rPr>
+          <w:rFonts w:ascii="Calibri" w:hAnsi="Calibri" w:cs="Times New Roman"/>
+          <w:i/>
+        </w:rPr>
+        <w:t xml:space="preserve"> RSV2 and HIV-1. In the table it is stated that there is an operator on the population size, but in the </w:t>
+      </w:r>
       <w:proofErr w:type="gramStart"/>
       <w:r>
         <w:rPr>
-          <w:rFonts w:ascii="Times New Roman" w:hAnsi="Times New Roman" w:cs="Times New Roman"/>
-        </w:rPr>
-        <w:t>actually</w:t>
+          <w:rFonts w:ascii="Calibri" w:hAnsi="Calibri" w:cs="Times New Roman"/>
+          <w:i/>
+        </w:rPr>
+        <w:t>figure</w:t>
       </w:r>
       <w:proofErr w:type="gramEnd"/>
       <w:r>
         <w:rPr>
-          <w:rFonts w:ascii="Times New Roman" w:hAnsi="Times New Roman" w:cs="Times New Roman"/>
-        </w:rPr>
-        <w:t xml:space="preserve"> mean </w:t>
+          <w:rFonts w:ascii="Calibri" w:hAnsi="Calibri" w:cs="Times New Roman"/>
+          <w:i/>
+        </w:rPr>
+        <w:t xml:space="preserve"> there are efficiencies listed for birth and death rates instead.</w:t>
+      </w:r>
+    </w:p>
+    <w:p>
+      <w:pPr>
+        <w:spacing w:line="360" w:lineRule="auto"/>
+        <w:ind w:left="120" w:hangingChars="50" w:hanging="120"/>
+        <w:jc w:val="both"/>
+        <w:rPr>
+          <w:rFonts w:ascii="Times New Roman" w:hAnsi="Times New Roman" w:cs="Times New Roman"/>
+          <w:b/>
+          <w:color w:val="E36C0A"/>
+          <w:u w:val="single"/>
+        </w:rPr>
+      </w:pPr>
+      <w:r>
+        <w:rPr>
+          <w:rFonts w:ascii="Times New Roman" w:hAnsi="Times New Roman" w:cs="Times New Roman"/>
+          <w:b/>
+          <w:color w:val="E36C0A"/>
+          <w:u w:val="single"/>
+        </w:rPr>
+        <w:t>Author’s Response:</w:t>
+      </w:r>
+    </w:p>
+    <w:p>
+      <w:pPr>
+        <w:spacing w:line="360" w:lineRule="auto"/>
+        <w:jc w:val="both"/>
+        <w:rPr>
+          <w:rFonts w:ascii="Times New Roman" w:hAnsi="Times New Roman" w:cs="Times New Roman"/>
+        </w:rPr>
+      </w:pPr>
+      <w:r>
+        <w:rPr>
+          <w:rFonts w:ascii="Times New Roman" w:hAnsi="Times New Roman" w:cs="Times New Roman"/>
+        </w:rPr>
+        <w:t>Thank you for pointing out this mistak</w:t>
+      </w:r>
+      <w:r>
+        <w:rPr>
+          <w:rFonts w:ascii="Times New Roman" w:hAnsi="Times New Roman" w:cs="Times New Roman"/>
+        </w:rPr>
+        <w:t xml:space="preserve">e. </w:t>
+      </w:r>
+    </w:p>
+    <w:p>
+      <w:pPr>
+        <w:spacing w:line="360" w:lineRule="auto"/>
+        <w:jc w:val="both"/>
+        <w:rPr>
+          <w:rFonts w:ascii="Times New Roman" w:hAnsi="Times New Roman" w:cs="Times New Roman"/>
+        </w:rPr>
+      </w:pPr>
+      <w:r>
+        <w:rPr>
+          <w:rFonts w:ascii="Times New Roman" w:hAnsi="Times New Roman" w:cs="Times New Roman"/>
+        </w:rPr>
+        <w:t>In the latest manuscript, we have corrected the inconsistent parameters in Figure 10 and Table 7. To be specific, the Anolis data set has a birth-death tree prior in our model and two corresponding parameters (birth rate and death rate) are sampled in the analysis. For RSV2 and HIV-1 data sets, we used coalescent model as the tree prior, where the parameter population size</w:t>
+      </w:r>
+      <w:r>
+        <w:rPr>
+          <w:rFonts w:ascii="Times New Roman" w:hAnsi="Times New Roman" w:cs="Times New Roman"/>
+        </w:rPr>
+        <w:t xml:space="preserve"> (</w:t>
       </w:r>
       <w:proofErr w:type="spellStart"/>
-      <w:r>
-        <w:rPr>
-          <w:rFonts w:ascii="Times New Roman" w:hAnsi="Times New Roman" w:cs="Times New Roman"/>
-        </w:rPr>
-        <w:t>heterochronous</w:t>
+      <w:proofErr w:type="gramStart"/>
+      <w:r>
+        <w:rPr>
+          <w:rFonts w:ascii="Times New Roman" w:hAnsi="Times New Roman" w:cs="Times New Roman"/>
+        </w:rPr>
+        <w:t>pop.size</w:t>
       </w:r>
       <w:proofErr w:type="spellEnd"/>
-      <w:r>
-        <w:rPr>
-          <w:rFonts w:ascii="Times New Roman" w:hAnsi="Times New Roman" w:cs="Times New Roman"/>
-        </w:rPr>
-        <w:t xml:space="preserve"> tip</w:t>
-      </w:r>
-      <w:r>
-        <w:rPr>
-          <w:rFonts w:ascii="Times New Roman" w:hAnsi="Times New Roman" w:cs="Times New Roman"/>
-        </w:rPr>
-        <w:t xml:space="preserve">s. </w:t>
-      </w:r>
-    </w:p>
-    <w:p>
-      <w:pPr>
-        <w:spacing w:line="360" w:lineRule="auto"/>
-        <w:jc w:val="both"/>
-        <w:rPr>
-          <w:rFonts w:ascii="Times New Roman" w:hAnsi="Times New Roman" w:cs="Times New Roman"/>
-        </w:rPr>
-      </w:pPr>
-      <w:r>
-        <w:rPr>
-          <w:rFonts w:ascii="Times New Roman" w:hAnsi="Times New Roman" w:cs="Times New Roman"/>
-        </w:rPr>
-        <w:t xml:space="preserve">(4) In the revised manuscript, we have made it clear that O is a </w:t>
+      <w:proofErr w:type="gramEnd"/>
+      <w:r>
+        <w:rPr>
+          <w:rFonts w:ascii="Times New Roman" w:hAnsi="Times New Roman" w:cs="Times New Roman"/>
+        </w:rPr>
+        <w:t>)</w:t>
+      </w:r>
+      <w:r>
+        <w:rPr>
+          <w:rFonts w:ascii="Times New Roman" w:hAnsi="Times New Roman" w:cs="Times New Roman"/>
+        </w:rPr>
+        <w:t xml:space="preserve"> is sampled. Moreover, we also sampled clock mean (</w:t>
       </w:r>
       <w:proofErr w:type="spellStart"/>
-      <w:r>
-        <w:rPr>
-          <w:rFonts w:ascii="Times New Roman" w:hAnsi="Times New Roman" w:cs="Times New Roman"/>
-        </w:rPr>
-        <w:t>heterochronous</w:t>
+      <w:proofErr w:type="gramStart"/>
+      <w:r>
+        <w:rPr>
+          <w:rFonts w:ascii="Times New Roman" w:hAnsi="Times New Roman" w:cs="Times New Roman"/>
+        </w:rPr>
+        <w:t>ucld.mean</w:t>
       </w:r>
       <w:proofErr w:type="spellEnd"/>
-      <w:r>
-        <w:rPr>
-          <w:rFonts w:ascii="Times New Roman" w:hAnsi="Times New Roman" w:cs="Times New Roman"/>
-        </w:rPr>
-        <w:t xml:space="preserve"> tip</w:t>
+      <w:proofErr w:type="gramEnd"/>
+      <w:r>
+        <w:rPr>
+          <w:rFonts w:ascii="Times New Roman" w:hAnsi="Times New Roman" w:cs="Times New Roman"/>
+        </w:rPr>
+        <w:t>) for RSV2 and HIV-1</w:t>
+      </w:r>
+      <w:r>
+        <w:rPr>
+          <w:rFonts w:ascii="Times New Roman" w:hAnsi="Times New Roman" w:cs="Times New Roman"/>
+        </w:rPr>
+        <w:t xml:space="preserve"> because we specified </w:t>
+      </w:r>
+      <w:r>
+        <w:rPr>
+          <w:rFonts w:ascii="Times New Roman" w:hAnsi="Times New Roman" w:cs="Times New Roman"/>
+        </w:rPr>
+        <w:t xml:space="preserve">sampled </w:t>
+      </w:r>
+      <w:r>
+        <w:rPr>
+          <w:rFonts w:ascii="Times New Roman" w:hAnsi="Times New Roman" w:cs="Times New Roman"/>
+        </w:rPr>
+        <w:t>dates at the t</w:t>
+      </w:r>
+      <w:r>
+        <w:rPr>
+          <w:rFonts w:ascii="Times New Roman" w:hAnsi="Times New Roman" w:cs="Times New Roman"/>
+        </w:rPr>
+        <w:t>ips</w:t>
       </w:r>
       <w:r>
         <w:rPr>
           <w:rFonts w:ascii="Times New Roman" w:hAnsi="Times New Roman" w:cs="Times New Roman"/>
         </w:rPr>
         <w:t>.</w:t>
+      </w:r>
+      <w:r>
+        <w:rPr>
+          <w:rFonts w:ascii="Times New Roman" w:hAnsi="Times New Roman" w:cs="Times New Roman"/>
+        </w:rPr>
+        <w:t xml:space="preserve"> Therefore, in Figure 7, </w:t>
+      </w:r>
+      <w:proofErr w:type="spellStart"/>
+      <w:proofErr w:type="gramStart"/>
+      <w:r>
+        <w:rPr>
+          <w:rFonts w:ascii="Times New Roman" w:hAnsi="Times New Roman" w:cs="Times New Roman"/>
+        </w:rPr>
+        <w:t>birth.rate</w:t>
+      </w:r>
+      <w:proofErr w:type="spellEnd"/>
+      <w:proofErr w:type="gramEnd"/>
+      <w:r>
+        <w:rPr>
+          <w:rFonts w:ascii="Times New Roman" w:hAnsi="Times New Roman" w:cs="Times New Roman"/>
+        </w:rPr>
+        <w:t xml:space="preserve"> and </w:t>
+      </w:r>
+      <w:proofErr w:type="spellStart"/>
+      <w:r>
+        <w:rPr>
+          <w:rFonts w:ascii="Times New Roman" w:hAnsi="Times New Roman" w:cs="Times New Roman"/>
+        </w:rPr>
+        <w:t>death.rate</w:t>
+      </w:r>
+      <w:proofErr w:type="spellEnd"/>
+      <w:r>
+        <w:rPr>
+          <w:rFonts w:ascii="Times New Roman" w:hAnsi="Times New Roman" w:cs="Times New Roman"/>
+        </w:rPr>
+        <w:t xml:space="preserve"> are compared in Anolis data set, </w:t>
+      </w:r>
+      <w:proofErr w:type="spellStart"/>
+      <w:r>
+        <w:rPr>
+          <w:rFonts w:ascii="Times New Roman" w:hAnsi="Times New Roman" w:cs="Times New Roman"/>
+        </w:rPr>
+        <w:t>pop.size</w:t>
+      </w:r>
+      <w:proofErr w:type="spellEnd"/>
+      <w:r>
+        <w:rPr>
+          <w:rFonts w:ascii="Times New Roman" w:hAnsi="Times New Roman" w:cs="Times New Roman"/>
+        </w:rPr>
+        <w:t xml:space="preserve"> and </w:t>
+      </w:r>
+      <w:proofErr w:type="spellStart"/>
+      <w:r>
+        <w:rPr>
+          <w:rFonts w:ascii="Times New Roman" w:hAnsi="Times New Roman" w:cs="Times New Roman"/>
+        </w:rPr>
+        <w:t>ucld.mean</w:t>
+      </w:r>
+      <w:proofErr w:type="spellEnd"/>
+      <w:r>
+        <w:rPr>
+          <w:rFonts w:ascii="Times New Roman" w:hAnsi="Times New Roman" w:cs="Times New Roman"/>
+        </w:rPr>
+        <w:t xml:space="preserve"> are compared in RSV2 and HIV-1.</w:t>
+      </w:r>
+      <w:r>
+        <w:rPr>
+          <w:rFonts w:ascii="Times New Roman" w:hAnsi="Times New Roman" w:cs="Times New Roman"/>
+        </w:rPr>
+        <w:t xml:space="preserve"> The rest of parameters are the same in the three data sets analysis.</w:t>
       </w:r>
     </w:p>
     <w:p>
@@ -557,261 +899,6 @@
           <w:lang w:eastAsia="zh-CN"/>
         </w:rPr>
       </w:pPr>
-      <w:bookmarkStart w:id="3" w:name="_GoBack"/>
-      <w:bookmarkEnd w:id="3"/>
-    </w:p>
-    <w:p>
-      <w:pPr>
-        <w:spacing w:line="360" w:lineRule="auto"/>
-        <w:rPr>
-          <w:rFonts w:ascii="Calibri" w:hAnsi="Calibri" w:cs="Times New Roman"/>
-          <w:i/>
-        </w:rPr>
-      </w:pPr>
-      <w:r>
-        <w:rPr>
-          <w:rFonts w:ascii="Calibri" w:hAnsi="Calibri" w:cs="Times New Roman"/>
-          <w:i/>
-        </w:rPr>
-        <w:lastRenderedPageBreak/>
-        <w:t>2</w:t>
-      </w:r>
-      <w:r>
-        <w:rPr>
-          <w:rFonts w:ascii="Calibri" w:hAnsi="Calibri" w:cs="Times New Roman"/>
-          <w:i/>
-        </w:rPr>
-        <w:t xml:space="preserve">. </w:t>
-      </w:r>
-      <w:r>
-        <w:rPr>
-          <w:rFonts w:ascii="Calibri" w:hAnsi="Calibri" w:cs="Times New Roman"/>
-          <w:i/>
-        </w:rPr>
-        <w:t xml:space="preserve">Figure 10 and Table 7 appear contradictory about the models used to </w:t>
-      </w:r>
-      <w:proofErr w:type="spellStart"/>
-      <w:r>
-        <w:rPr>
-          <w:rFonts w:ascii="Calibri" w:hAnsi="Calibri" w:cs="Times New Roman"/>
-          <w:i/>
-        </w:rPr>
-        <w:t>analyze</w:t>
-      </w:r>
-      <w:proofErr w:type="spellEnd"/>
-      <w:r>
-        <w:rPr>
-          <w:rFonts w:ascii="Calibri" w:hAnsi="Calibri" w:cs="Times New Roman"/>
-          <w:i/>
-        </w:rPr>
-        <w:t xml:space="preserve"> RSV2 and HIV-1. In the table it is stated that there is an operator on the population size, but in the </w:t>
-      </w:r>
-      <w:proofErr w:type="gramStart"/>
-      <w:r>
-        <w:rPr>
-          <w:rFonts w:ascii="Calibri" w:hAnsi="Calibri" w:cs="Times New Roman"/>
-          <w:i/>
-        </w:rPr>
-        <w:t>figure</w:t>
-      </w:r>
-      <w:proofErr w:type="gramEnd"/>
-      <w:r>
-        <w:rPr>
-          <w:rFonts w:ascii="Calibri" w:hAnsi="Calibri" w:cs="Times New Roman"/>
-          <w:i/>
-        </w:rPr>
-        <w:t xml:space="preserve"> there are efficiencies listed for birth and death rates instead.</w:t>
-      </w:r>
-    </w:p>
-    <w:p>
-      <w:pPr>
-        <w:spacing w:line="360" w:lineRule="auto"/>
-        <w:ind w:left="120" w:hangingChars="50" w:hanging="120"/>
-        <w:jc w:val="both"/>
-        <w:rPr>
-          <w:rFonts w:ascii="Times New Roman" w:hAnsi="Times New Roman" w:cs="Times New Roman"/>
-          <w:b/>
-          <w:color w:val="E36C0A"/>
-          <w:u w:val="single"/>
-        </w:rPr>
-      </w:pPr>
-      <w:r>
-        <w:rPr>
-          <w:rFonts w:ascii="Times New Roman" w:hAnsi="Times New Roman" w:cs="Times New Roman"/>
-          <w:b/>
-          <w:color w:val="E36C0A"/>
-          <w:u w:val="single"/>
-        </w:rPr>
-        <w:t>Author’s Response:</w:t>
-      </w:r>
-    </w:p>
-    <w:p>
-      <w:pPr>
-        <w:spacing w:line="360" w:lineRule="auto"/>
-        <w:jc w:val="both"/>
-        <w:rPr>
-          <w:rFonts w:ascii="Times New Roman" w:hAnsi="Times New Roman" w:cs="Times New Roman"/>
-        </w:rPr>
-      </w:pPr>
-      <w:r>
-        <w:rPr>
-          <w:rFonts w:ascii="Times New Roman" w:hAnsi="Times New Roman" w:cs="Times New Roman"/>
-        </w:rPr>
-        <w:t>Thank you for pointing out this mistak</w:t>
-      </w:r>
-      <w:r>
-        <w:rPr>
-          <w:rFonts w:ascii="Times New Roman" w:hAnsi="Times New Roman" w:cs="Times New Roman"/>
-        </w:rPr>
-        <w:t xml:space="preserve">e. </w:t>
-      </w:r>
-    </w:p>
-    <w:p>
-      <w:pPr>
-        <w:spacing w:line="360" w:lineRule="auto"/>
-        <w:jc w:val="both"/>
-        <w:rPr>
-          <w:rFonts w:ascii="Times New Roman" w:hAnsi="Times New Roman" w:cs="Times New Roman"/>
-        </w:rPr>
-      </w:pPr>
-      <w:r>
-        <w:rPr>
-          <w:rFonts w:ascii="Times New Roman" w:hAnsi="Times New Roman" w:cs="Times New Roman"/>
-        </w:rPr>
-        <w:t>In the latest manuscript, we have corrected the inconsistent parameters in Figure 10 and Table 7. To be specific, the Anolis data set has a birth-death tree prior in our model and two corresponding parameters (birth rate and death rate) are sampled in the analysis. For RSV2 and HIV-1 data sets, we used coalescent model as the tree prior, where the parameter population size</w:t>
-      </w:r>
-      <w:r>
-        <w:rPr>
-          <w:rFonts w:ascii="Times New Roman" w:hAnsi="Times New Roman" w:cs="Times New Roman"/>
-        </w:rPr>
-        <w:t xml:space="preserve"> (</w:t>
-      </w:r>
-      <w:proofErr w:type="spellStart"/>
-      <w:proofErr w:type="gramStart"/>
-      <w:r>
-        <w:rPr>
-          <w:rFonts w:ascii="Times New Roman" w:hAnsi="Times New Roman" w:cs="Times New Roman"/>
-        </w:rPr>
-        <w:t>pop.size</w:t>
-      </w:r>
-      <w:proofErr w:type="spellEnd"/>
-      <w:proofErr w:type="gramEnd"/>
-      <w:r>
-        <w:rPr>
-          <w:rFonts w:ascii="Times New Roman" w:hAnsi="Times New Roman" w:cs="Times New Roman"/>
-        </w:rPr>
-        <w:t>)</w:t>
-      </w:r>
-      <w:r>
-        <w:rPr>
-          <w:rFonts w:ascii="Times New Roman" w:hAnsi="Times New Roman" w:cs="Times New Roman"/>
-        </w:rPr>
-        <w:t xml:space="preserve"> is sampled. Moreover, we also sampled clock mean (</w:t>
-      </w:r>
-      <w:proofErr w:type="spellStart"/>
-      <w:proofErr w:type="gramStart"/>
-      <w:r>
-        <w:rPr>
-          <w:rFonts w:ascii="Times New Roman" w:hAnsi="Times New Roman" w:cs="Times New Roman"/>
-        </w:rPr>
-        <w:t>ucld.mean</w:t>
-      </w:r>
-      <w:proofErr w:type="spellEnd"/>
-      <w:proofErr w:type="gramEnd"/>
-      <w:r>
-        <w:rPr>
-          <w:rFonts w:ascii="Times New Roman" w:hAnsi="Times New Roman" w:cs="Times New Roman"/>
-        </w:rPr>
-        <w:t xml:space="preserve">) for </w:t>
-      </w:r>
-      <w:r>
-        <w:rPr>
-          <w:rFonts w:ascii="Times New Roman" w:hAnsi="Times New Roman" w:cs="Times New Roman"/>
-        </w:rPr>
-        <w:t>RSV2 and HIV-1</w:t>
-      </w:r>
-      <w:r>
-        <w:rPr>
-          <w:rFonts w:ascii="Times New Roman" w:hAnsi="Times New Roman" w:cs="Times New Roman"/>
-        </w:rPr>
-        <w:t xml:space="preserve"> because we specified dates at the tips.</w:t>
-      </w:r>
-      <w:r>
-        <w:rPr>
-          <w:rFonts w:ascii="Times New Roman" w:hAnsi="Times New Roman" w:cs="Times New Roman"/>
-        </w:rPr>
-        <w:t xml:space="preserve"> Therefore, in Figure 7, </w:t>
-      </w:r>
-      <w:proofErr w:type="spellStart"/>
-      <w:proofErr w:type="gramStart"/>
-      <w:r>
-        <w:rPr>
-          <w:rFonts w:ascii="Times New Roman" w:hAnsi="Times New Roman" w:cs="Times New Roman"/>
-        </w:rPr>
-        <w:t>birth.rate</w:t>
-      </w:r>
-      <w:proofErr w:type="spellEnd"/>
-      <w:proofErr w:type="gramEnd"/>
-      <w:r>
-        <w:rPr>
-          <w:rFonts w:ascii="Times New Roman" w:hAnsi="Times New Roman" w:cs="Times New Roman"/>
-        </w:rPr>
-        <w:t xml:space="preserve"> and </w:t>
-      </w:r>
-      <w:proofErr w:type="spellStart"/>
-      <w:r>
-        <w:rPr>
-          <w:rFonts w:ascii="Times New Roman" w:hAnsi="Times New Roman" w:cs="Times New Roman"/>
-        </w:rPr>
-        <w:t>death.rate</w:t>
-      </w:r>
-      <w:proofErr w:type="spellEnd"/>
-      <w:r>
-        <w:rPr>
-          <w:rFonts w:ascii="Times New Roman" w:hAnsi="Times New Roman" w:cs="Times New Roman"/>
-        </w:rPr>
-        <w:t xml:space="preserve"> are compared in Anolis data set, </w:t>
-      </w:r>
-      <w:proofErr w:type="spellStart"/>
-      <w:r>
-        <w:rPr>
-          <w:rFonts w:ascii="Times New Roman" w:hAnsi="Times New Roman" w:cs="Times New Roman"/>
-        </w:rPr>
-        <w:t>pop.size</w:t>
-      </w:r>
-      <w:proofErr w:type="spellEnd"/>
-      <w:r>
-        <w:rPr>
-          <w:rFonts w:ascii="Times New Roman" w:hAnsi="Times New Roman" w:cs="Times New Roman"/>
-        </w:rPr>
-        <w:t xml:space="preserve"> and </w:t>
-      </w:r>
-      <w:proofErr w:type="spellStart"/>
-      <w:r>
-        <w:rPr>
-          <w:rFonts w:ascii="Times New Roman" w:hAnsi="Times New Roman" w:cs="Times New Roman"/>
-        </w:rPr>
-        <w:t>ucld.mean</w:t>
-      </w:r>
-      <w:proofErr w:type="spellEnd"/>
-      <w:r>
-        <w:rPr>
-          <w:rFonts w:ascii="Times New Roman" w:hAnsi="Times New Roman" w:cs="Times New Roman"/>
-        </w:rPr>
-        <w:t xml:space="preserve"> are compared in RSV2 </w:t>
-      </w:r>
-      <w:r>
-        <w:rPr>
-          <w:rFonts w:ascii="Times New Roman" w:hAnsi="Times New Roman" w:cs="Times New Roman"/>
-        </w:rPr>
-        <w:t>and HIV-1</w:t>
-      </w:r>
-      <w:r>
-        <w:rPr>
-          <w:rFonts w:ascii="Times New Roman" w:hAnsi="Times New Roman" w:cs="Times New Roman"/>
-        </w:rPr>
-        <w:t>.</w:t>
-      </w:r>
     </w:p>
     <w:p>
       <w:pPr>
@@ -826,36 +913,6 @@
     <w:p>
       <w:pPr>
         <w:rPr>
-          <w:rFonts w:ascii="Helvetica" w:eastAsia="Times New Roman" w:hAnsi="Helvetica" w:cs="Times New Roman"/>
-          <w:sz w:val="27"/>
-          <w:szCs w:val="27"/>
-          <w:lang w:eastAsia="zh-CN"/>
-        </w:rPr>
-      </w:pPr>
-    </w:p>
-    <w:p>
-      <w:pPr>
-        <w:rPr>
-          <w:rFonts w:ascii="Helvetica" w:eastAsia="Times New Roman" w:hAnsi="Helvetica" w:cs="Times New Roman"/>
-          <w:sz w:val="27"/>
-          <w:szCs w:val="27"/>
-          <w:lang w:eastAsia="zh-CN"/>
-        </w:rPr>
-      </w:pPr>
-    </w:p>
-    <w:p>
-      <w:pPr>
-        <w:rPr>
-          <w:rFonts w:ascii="Helvetica" w:eastAsia="Times New Roman" w:hAnsi="Helvetica" w:cs="Times New Roman"/>
-          <w:sz w:val="27"/>
-          <w:szCs w:val="27"/>
-          <w:lang w:eastAsia="zh-CN"/>
-        </w:rPr>
-      </w:pPr>
-    </w:p>
-    <w:p>
-      <w:pPr>
-        <w:rPr>
           <w:rFonts w:ascii="Times New Roman" w:hAnsi="Times New Roman" w:cs="Times New Roman"/>
           <w:b/>
           <w:color w:val="00B050"/>
@@ -983,8 +1040,16 @@
         <w:rPr>
           <w:rFonts w:ascii="Times New Roman" w:hAnsi="Times New Roman" w:cs="Times New Roman"/>
         </w:rPr>
-        <w:t>” configuration in Appendix 3.5.</w:t>
-      </w:r>
+        <w:t xml:space="preserve">” configuration in Appendix </w:t>
+      </w:r>
+      <w:r>
+        <w:rPr>
+          <w:rFonts w:ascii="Times New Roman" w:hAnsi="Times New Roman" w:cs="Times New Roman"/>
+        </w:rPr>
+        <w:t>Section 4.</w:t>
+      </w:r>
+      <w:bookmarkStart w:id="3" w:name="_GoBack"/>
+      <w:bookmarkEnd w:id="3"/>
     </w:p>
     <w:p>
       <w:pPr>
@@ -1192,7 +1257,33 @@
         <w:rPr>
           <w:rFonts w:ascii="Times New Roman" w:hAnsi="Times New Roman" w:cs="Times New Roman"/>
         </w:rPr>
-        <w:t xml:space="preserve"> we </w:t>
+        <w:t xml:space="preserve"> the inappropriate statement is </w:t>
+      </w:r>
+      <w:proofErr w:type="spellStart"/>
+      <w:r>
+        <w:rPr>
+          <w:rFonts w:ascii="Times New Roman" w:hAnsi="Times New Roman" w:cs="Times New Roman"/>
+        </w:rPr>
+        <w:t>replated</w:t>
+      </w:r>
+      <w:proofErr w:type="spellEnd"/>
+      <w:r>
+        <w:rPr>
+          <w:rFonts w:ascii="Times New Roman" w:hAnsi="Times New Roman" w:cs="Times New Roman"/>
+        </w:rPr>
+        <w:t xml:space="preserve"> by “</w:t>
+      </w:r>
+      <w:r>
+        <w:rPr>
+          <w:rFonts w:ascii="Times New Roman" w:hAnsi="Times New Roman" w:cs="Times New Roman"/>
+        </w:rPr>
+        <w:t>Thus, Simple Distance samples the root time and two branch rates correctly.</w:t>
+      </w:r>
+      <w:r>
+        <w:rPr>
+          <w:rFonts w:ascii="Times New Roman" w:hAnsi="Times New Roman" w:cs="Times New Roman"/>
+        </w:rPr>
+        <w:t>”</w:t>
       </w:r>
     </w:p>
     <w:p>

</xml_diff>